<commit_message>
Updated CreateProfile program profile (Word doc).
</commit_message>
<xml_diff>
--- a/CreateProfile/COMP268_CreateProfile_MyProgramProfile.docx
+++ b/CreateProfile/COMP268_CreateProfile_MyProgramProfile.docx
@@ -345,186 +345,981 @@
         </w:rPr>
         <w:t>.</w:t>
       </w:r>
-    </w:p>
-    <w:p>
-      <w:pPr>
-        <w:pStyle w:val="Heading1"/>
-      </w:pPr>
-      <w:r>
-        <w:t>3. Errors and Warnings:</w:t>
-      </w:r>
-    </w:p>
-    <w:p>
-      <w:pPr>
-        <w:pStyle w:val="Subtitle"/>
-      </w:pPr>
-      <w:r>
-        <w:t>No errors.</w:t>
-      </w:r>
-      <w:r>
-        <w:fldChar w:fldCharType="begin"/>
-      </w:r>
-      <w:r>
-        <w:instrText xml:space="preserve"> LINK Excel.Sheet.12 "https://d.docs.live.net/147b99ab726c0213/Documents/school-2016-fall-Athabasca/COMP 268 2016-10-01/COMP268-assignment0/comp268-assign0-table1-errors.xlsx" "Sheet1!R1C1:R3C4" \a \f 4 \h </w:instrText>
-      </w:r>
-      <w:r>
-        <w:instrText xml:space="preserve"> \* MERGEFORMAT </w:instrText>
-      </w:r>
-      <w:r>
-        <w:fldChar w:fldCharType="separate"/>
-      </w:r>
-    </w:p>
-    <w:p>
-      <w:pPr>
-        <w:pStyle w:val="Heading1"/>
-      </w:pPr>
-      <w:r>
-        <w:fldChar w:fldCharType="end"/>
-      </w:r>
-      <w:r>
-        <w:t>4</w:t>
-      </w:r>
-      <w:r>
-        <w:t>. Sample Input and Output</w:t>
-      </w:r>
-      <w:r>
-        <w:t>:</w:t>
-      </w:r>
-    </w:p>
-    <w:p>
-      <w:pPr>
-        <w:pStyle w:val="Subtitle"/>
-      </w:pPr>
-      <w:r>
-        <w:t>Console:</w:t>
-      </w:r>
-    </w:p>
-    <w:p>
-      <w:pPr>
-        <w:pStyle w:val="Code"/>
-        <w:ind w:left="720"/>
-      </w:pPr>
-      <w:r>
-        <w:t xml:space="preserve">What is your name?             Joe </w:t>
-      </w:r>
-      <w:proofErr w:type="spellStart"/>
-      <w:r>
-        <w:t>Bloe</w:t>
-      </w:r>
-      <w:proofErr w:type="spellEnd"/>
-    </w:p>
-    <w:p>
-      <w:pPr>
-        <w:pStyle w:val="Code"/>
-        <w:ind w:left="720"/>
-      </w:pPr>
-      <w:r>
-        <w:t>What is your email address?    joe@icqmail.com</w:t>
-      </w:r>
-    </w:p>
-    <w:p>
-      <w:pPr>
-        <w:pStyle w:val="Code"/>
-        <w:ind w:left="720"/>
-      </w:pPr>
-      <w:r>
-        <w:t>What is your yearly income?    17385</w:t>
-      </w:r>
-    </w:p>
-    <w:p>
-      <w:pPr>
-        <w:pStyle w:val="Code"/>
-        <w:ind w:left="720"/>
-      </w:pPr>
-      <w:r>
-        <w:t>What is your favourite colour? white</w:t>
-      </w:r>
-    </w:p>
-    <w:p>
-      <w:pPr>
-        <w:pStyle w:val="Code"/>
-        <w:ind w:left="720"/>
-      </w:pPr>
-      <w:r>
-        <w:t>Thank you. Your profile has been written to profile.txt.</w:t>
-      </w:r>
-    </w:p>
-    <w:p>
-      <w:pPr>
-        <w:pStyle w:val="Subtitle"/>
-      </w:pPr>
-      <w:r>
-        <w:t>File profile.txt:</w:t>
-      </w:r>
-    </w:p>
-    <w:p>
-      <w:pPr>
-        <w:pStyle w:val="Code"/>
-        <w:ind w:left="720"/>
-      </w:pPr>
-      <w:r>
-        <w:t xml:space="preserve">Name:              Joe </w:t>
-      </w:r>
-      <w:proofErr w:type="spellStart"/>
-      <w:r>
-        <w:t>Bloe</w:t>
-      </w:r>
-      <w:proofErr w:type="spellEnd"/>
-    </w:p>
-    <w:p>
-      <w:pPr>
-        <w:pStyle w:val="Code"/>
-        <w:ind w:left="720"/>
-      </w:pPr>
-      <w:r>
-        <w:t>Email:             joe@icqmail.com</w:t>
-      </w:r>
-    </w:p>
-    <w:p>
-      <w:pPr>
-        <w:pStyle w:val="Code"/>
-        <w:ind w:left="720"/>
-      </w:pPr>
-      <w:r>
-        <w:t>Favorite Colour:   white</w:t>
-      </w:r>
-    </w:p>
-    <w:p>
-      <w:pPr>
-        <w:pStyle w:val="Code"/>
-        <w:ind w:left="720"/>
-      </w:pPr>
-      <w:r>
-        <w:t>Yearly Income:     17,385.00</w:t>
-      </w:r>
-    </w:p>
-    <w:p>
-      <w:pPr>
-        <w:pStyle w:val="Heading1"/>
-      </w:pPr>
-      <w:r>
-        <w:t>5</w:t>
-      </w:r>
-      <w:r>
-        <w:t>. Discussion</w:t>
-      </w:r>
-      <w:r>
-        <w:t>:</w:t>
-      </w:r>
-    </w:p>
-    <w:p>
-      <w:r>
-        <w:t>Code worked as expected.</w:t>
-      </w:r>
-    </w:p>
-    <w:p>
-      <w:r>
-        <w:t>I wonder what would happen if the user didn’t input what was expected? There is no ‘cleaning’ or other verification of the inputs.</w:t>
+      <w:r>
+        <w:rPr>
+          <w:rFonts w:ascii="Times New Roman" w:hAnsi="Times New Roman" w:cs="Times New Roman"/>
+        </w:rPr>
+        <w:t xml:space="preserve"> Version 1.1 onwards allows the user to select the output file.</w:t>
       </w:r>
       <w:bookmarkStart w:id="0" w:name="_GoBack"/>
       <w:bookmarkEnd w:id="0"/>
-      <w:r>
-        <w:t xml:space="preserve"> </w:t>
+    </w:p>
+    <w:p>
+      <w:pPr>
+        <w:pStyle w:val="Heading1"/>
+      </w:pPr>
+      <w:r>
+        <w:t>3. Errors and Warnings:</w:t>
+      </w:r>
+    </w:p>
+    <w:p>
+      <w:pPr>
+        <w:pStyle w:val="Subtitle"/>
+      </w:pPr>
+      <w:r>
+        <w:t>No errors in version 1.0, only 1.1 onwards.</w:t>
+      </w:r>
+    </w:p>
+    <w:tbl>
+      <w:tblPr>
+        <w:tblW w:w="10008" w:type="dxa"/>
+        <w:tblBorders>
+          <w:top w:val="single" w:sz="4" w:space="0" w:color="auto"/>
+          <w:left w:val="single" w:sz="4" w:space="0" w:color="auto"/>
+          <w:bottom w:val="single" w:sz="4" w:space="0" w:color="auto"/>
+          <w:right w:val="single" w:sz="4" w:space="0" w:color="auto"/>
+          <w:insideH w:val="single" w:sz="4" w:space="0" w:color="auto"/>
+          <w:insideV w:val="single" w:sz="4" w:space="0" w:color="auto"/>
+        </w:tblBorders>
+        <w:tblLayout w:type="fixed"/>
+        <w:tblLook w:val="04A0" w:firstRow="1" w:lastRow="0" w:firstColumn="1" w:lastColumn="0" w:noHBand="0" w:noVBand="1"/>
+      </w:tblPr>
+      <w:tblGrid>
+        <w:gridCol w:w="352"/>
+        <w:gridCol w:w="3716"/>
+        <w:gridCol w:w="3600"/>
+        <w:gridCol w:w="2340"/>
+      </w:tblGrid>
+      <w:tr>
+        <w:trPr>
+          <w:trHeight w:val="570"/>
+        </w:trPr>
+        <w:tc>
+          <w:tcPr>
+            <w:tcW w:w="352" w:type="dxa"/>
+            <w:shd w:val="clear" w:color="auto" w:fill="auto"/>
+            <w:vAlign w:val="center"/>
+            <w:hideMark/>
+          </w:tcPr>
+          <w:p>
+            <w:pPr>
+              <w:pStyle w:val="Code"/>
+            </w:pPr>
+            <w:r>
+              <w:t>#</w:t>
+            </w:r>
+          </w:p>
+        </w:tc>
+        <w:tc>
+          <w:tcPr>
+            <w:tcW w:w="3716" w:type="dxa"/>
+            <w:shd w:val="clear" w:color="auto" w:fill="auto"/>
+            <w:vAlign w:val="center"/>
+            <w:hideMark/>
+          </w:tcPr>
+          <w:p>
+            <w:pPr>
+              <w:pStyle w:val="Code"/>
+            </w:pPr>
+            <w:r>
+              <w:t>Errors / Warnings</w:t>
+            </w:r>
+          </w:p>
+        </w:tc>
+        <w:tc>
+          <w:tcPr>
+            <w:tcW w:w="3600" w:type="dxa"/>
+            <w:shd w:val="clear" w:color="auto" w:fill="auto"/>
+            <w:vAlign w:val="center"/>
+            <w:hideMark/>
+          </w:tcPr>
+          <w:p>
+            <w:pPr>
+              <w:pStyle w:val="Code"/>
+            </w:pPr>
+            <w:r>
+              <w:t>Details</w:t>
+            </w:r>
+          </w:p>
+        </w:tc>
+        <w:tc>
+          <w:tcPr>
+            <w:tcW w:w="2340" w:type="dxa"/>
+            <w:shd w:val="clear" w:color="auto" w:fill="auto"/>
+            <w:vAlign w:val="center"/>
+            <w:hideMark/>
+          </w:tcPr>
+          <w:p>
+            <w:pPr>
+              <w:pStyle w:val="Code"/>
+            </w:pPr>
+            <w:r>
+              <w:t>How I solved them</w:t>
+            </w:r>
+          </w:p>
+        </w:tc>
+      </w:tr>
+      <w:tr>
+        <w:trPr>
+          <w:trHeight w:val="570"/>
+        </w:trPr>
+        <w:tc>
+          <w:tcPr>
+            <w:tcW w:w="352" w:type="dxa"/>
+            <w:shd w:val="clear" w:color="auto" w:fill="auto"/>
+            <w:vAlign w:val="center"/>
+            <w:hideMark/>
+          </w:tcPr>
+          <w:p>
+            <w:pPr>
+              <w:pStyle w:val="Code"/>
+            </w:pPr>
+            <w:r>
+              <w:t>1</w:t>
+            </w:r>
+          </w:p>
+        </w:tc>
+        <w:tc>
+          <w:tcPr>
+            <w:tcW w:w="3716" w:type="dxa"/>
+            <w:shd w:val="clear" w:color="auto" w:fill="auto"/>
+            <w:vAlign w:val="center"/>
+            <w:hideMark/>
+          </w:tcPr>
+          <w:p>
+            <w:pPr>
+              <w:pStyle w:val="Code"/>
+              <w:jc w:val="left"/>
+              <w:rPr>
+                <w:sz w:val="18"/>
+              </w:rPr>
+            </w:pPr>
+            <w:r>
+              <w:rPr>
+                <w:sz w:val="18"/>
+              </w:rPr>
+              <w:t xml:space="preserve">Exception in thread "main" </w:t>
+            </w:r>
+            <w:proofErr w:type="spellStart"/>
+            <w:r>
+              <w:rPr>
+                <w:sz w:val="18"/>
+              </w:rPr>
+              <w:t>java.lang.RuntimeException</w:t>
+            </w:r>
+            <w:proofErr w:type="spellEnd"/>
+            <w:r>
+              <w:rPr>
+                <w:sz w:val="18"/>
+              </w:rPr>
+              <w:t>: Uncompilable source code - cannot find symbol</w:t>
+            </w:r>
+          </w:p>
+          <w:p>
+            <w:pPr>
+              <w:pStyle w:val="Code"/>
+              <w:jc w:val="left"/>
+            </w:pPr>
+            <w:r>
+              <w:rPr>
+                <w:sz w:val="18"/>
+              </w:rPr>
+              <w:t xml:space="preserve">  symbol:   class bool</w:t>
+            </w:r>
+          </w:p>
+        </w:tc>
+        <w:tc>
+          <w:tcPr>
+            <w:tcW w:w="3600" w:type="dxa"/>
+            <w:shd w:val="clear" w:color="auto" w:fill="auto"/>
+            <w:vAlign w:val="bottom"/>
+            <w:hideMark/>
+          </w:tcPr>
+          <w:p>
+            <w:pPr>
+              <w:pStyle w:val="Code"/>
+              <w:spacing w:after="0"/>
+              <w:jc w:val="left"/>
+              <w:rPr>
+                <w:rFonts w:asciiTheme="minorHAnsi" w:hAnsiTheme="minorHAnsi" w:cstheme="minorHAnsi"/>
+              </w:rPr>
+            </w:pPr>
+            <w:r>
+              <w:rPr>
+                <w:rFonts w:asciiTheme="minorHAnsi" w:hAnsiTheme="minorHAnsi" w:cstheme="minorHAnsi"/>
+              </w:rPr>
+              <w:t xml:space="preserve">I thought the </w:t>
+            </w:r>
+            <w:proofErr w:type="spellStart"/>
+            <w:r>
+              <w:rPr>
+                <w:sz w:val="18"/>
+              </w:rPr>
+              <w:t>boolean</w:t>
+            </w:r>
+            <w:proofErr w:type="spellEnd"/>
+            <w:r>
+              <w:rPr>
+                <w:rFonts w:asciiTheme="minorHAnsi" w:hAnsiTheme="minorHAnsi" w:cstheme="minorHAnsi"/>
+                <w:sz w:val="18"/>
+              </w:rPr>
+              <w:t xml:space="preserve"> </w:t>
+            </w:r>
+            <w:r>
+              <w:rPr>
+                <w:rFonts w:asciiTheme="minorHAnsi" w:hAnsiTheme="minorHAnsi" w:cstheme="minorHAnsi"/>
+              </w:rPr>
+              <w:t xml:space="preserve">primitive type could be referenced as </w:t>
+            </w:r>
+            <w:r>
+              <w:rPr>
+                <w:sz w:val="18"/>
+              </w:rPr>
+              <w:t>bool</w:t>
+            </w:r>
+            <w:r>
+              <w:rPr>
+                <w:rFonts w:asciiTheme="minorHAnsi" w:hAnsiTheme="minorHAnsi" w:cstheme="minorHAnsi"/>
+              </w:rPr>
+              <w:t xml:space="preserve">, but it must be the whole word: </w:t>
+            </w:r>
+            <w:proofErr w:type="spellStart"/>
+            <w:r>
+              <w:rPr>
+                <w:sz w:val="18"/>
+              </w:rPr>
+              <w:t>boolean</w:t>
+            </w:r>
+            <w:proofErr w:type="spellEnd"/>
+            <w:r>
+              <w:rPr>
+                <w:rFonts w:asciiTheme="minorHAnsi" w:hAnsiTheme="minorHAnsi" w:cstheme="minorHAnsi"/>
+                <w:sz w:val="18"/>
+              </w:rPr>
+              <w:t xml:space="preserve"> </w:t>
+            </w:r>
+            <w:r>
+              <w:rPr>
+                <w:rFonts w:asciiTheme="minorHAnsi" w:hAnsiTheme="minorHAnsi" w:cstheme="minorHAnsi"/>
+              </w:rPr>
+              <w:t xml:space="preserve">(or </w:t>
+            </w:r>
+            <w:r>
+              <w:rPr>
+                <w:sz w:val="18"/>
+              </w:rPr>
+              <w:t>Boolean</w:t>
+            </w:r>
+            <w:r>
+              <w:rPr>
+                <w:rFonts w:asciiTheme="minorHAnsi" w:hAnsiTheme="minorHAnsi" w:cstheme="minorHAnsi"/>
+              </w:rPr>
+              <w:t>, using the object reference).</w:t>
+            </w:r>
+          </w:p>
+        </w:tc>
+        <w:tc>
+          <w:tcPr>
+            <w:tcW w:w="2340" w:type="dxa"/>
+            <w:shd w:val="clear" w:color="auto" w:fill="auto"/>
+            <w:vAlign w:val="bottom"/>
+            <w:hideMark/>
+          </w:tcPr>
+          <w:p>
+            <w:pPr>
+              <w:pStyle w:val="Code"/>
+              <w:jc w:val="left"/>
+            </w:pPr>
+            <w:r>
+              <w:rPr>
+                <w:rFonts w:asciiTheme="minorHAnsi" w:hAnsiTheme="minorHAnsi" w:cstheme="minorHAnsi"/>
+              </w:rPr>
+              <w:t>Changed</w:t>
+            </w:r>
+            <w:r>
+              <w:t xml:space="preserve"> bool</w:t>
+            </w:r>
+            <w:r>
+              <w:t xml:space="preserve"> </w:t>
+            </w:r>
+            <w:r>
+              <w:rPr>
+                <w:rFonts w:asciiTheme="minorHAnsi" w:hAnsiTheme="minorHAnsi" w:cstheme="minorHAnsi"/>
+              </w:rPr>
+              <w:t>to</w:t>
+            </w:r>
+            <w:r>
+              <w:t xml:space="preserve"> </w:t>
+            </w:r>
+            <w:proofErr w:type="spellStart"/>
+            <w:r>
+              <w:t>boolean</w:t>
+            </w:r>
+            <w:proofErr w:type="spellEnd"/>
+            <w:r>
+              <w:rPr>
+                <w:rFonts w:asciiTheme="minorHAnsi" w:hAnsiTheme="minorHAnsi" w:cstheme="minorHAnsi"/>
+              </w:rPr>
+              <w:t>.</w:t>
+            </w:r>
+          </w:p>
+        </w:tc>
+      </w:tr>
+      <w:tr>
+        <w:trPr>
+          <w:trHeight w:val="570"/>
+        </w:trPr>
+        <w:tc>
+          <w:tcPr>
+            <w:tcW w:w="352" w:type="dxa"/>
+            <w:shd w:val="clear" w:color="auto" w:fill="auto"/>
+            <w:vAlign w:val="center"/>
+          </w:tcPr>
+          <w:p>
+            <w:pPr>
+              <w:pStyle w:val="Code"/>
+            </w:pPr>
+            <w:r>
+              <w:t>2</w:t>
+            </w:r>
+          </w:p>
+        </w:tc>
+        <w:tc>
+          <w:tcPr>
+            <w:tcW w:w="3716" w:type="dxa"/>
+            <w:shd w:val="clear" w:color="auto" w:fill="auto"/>
+            <w:vAlign w:val="center"/>
+          </w:tcPr>
+          <w:p>
+            <w:pPr>
+              <w:pStyle w:val="Code"/>
+              <w:jc w:val="left"/>
+            </w:pPr>
+            <w:r>
+              <w:t>C:\Users\tyblu\AppData\Local\NetBeans\Cache\8.2\executor-snippets\run.xml:53: Java returned: 1</w:t>
+            </w:r>
+          </w:p>
+          <w:p>
+            <w:pPr>
+              <w:pStyle w:val="Code"/>
+              <w:jc w:val="left"/>
+            </w:pPr>
+            <w:r>
+              <w:t>BUILD FAILED (total time: 28 seconds)</w:t>
+            </w:r>
+          </w:p>
+        </w:tc>
+        <w:tc>
+          <w:tcPr>
+            <w:tcW w:w="3600" w:type="dxa"/>
+            <w:shd w:val="clear" w:color="auto" w:fill="auto"/>
+            <w:vAlign w:val="bottom"/>
+          </w:tcPr>
+          <w:p>
+            <w:pPr>
+              <w:pStyle w:val="Code"/>
+              <w:jc w:val="left"/>
+              <w:rPr>
+                <w:rFonts w:asciiTheme="minorHAnsi" w:hAnsiTheme="minorHAnsi" w:cstheme="minorHAnsi"/>
+              </w:rPr>
+            </w:pPr>
+            <w:r>
+              <w:rPr>
+                <w:rFonts w:asciiTheme="minorHAnsi" w:hAnsiTheme="minorHAnsi" w:cstheme="minorHAnsi"/>
+              </w:rPr>
+              <w:t xml:space="preserve">This is expected </w:t>
+            </w:r>
+            <w:proofErr w:type="spellStart"/>
+            <w:r>
+              <w:rPr>
+                <w:rFonts w:asciiTheme="minorHAnsi" w:hAnsiTheme="minorHAnsi" w:cstheme="minorHAnsi"/>
+              </w:rPr>
+              <w:t>behaviour</w:t>
+            </w:r>
+            <w:proofErr w:type="spellEnd"/>
+            <w:r>
+              <w:rPr>
+                <w:rFonts w:asciiTheme="minorHAnsi" w:hAnsiTheme="minorHAnsi" w:cstheme="minorHAnsi"/>
+              </w:rPr>
+              <w:t>, as I coded in an error if the user cancelled the dialog box, like this:</w:t>
+            </w:r>
+          </w:p>
+          <w:p>
+            <w:pPr>
+              <w:pStyle w:val="Code"/>
+              <w:jc w:val="left"/>
+              <w:rPr>
+                <w:sz w:val="14"/>
+              </w:rPr>
+            </w:pPr>
+            <w:proofErr w:type="spellStart"/>
+            <w:r>
+              <w:rPr>
+                <w:sz w:val="14"/>
+              </w:rPr>
+              <w:t>TextIO.putln</w:t>
+            </w:r>
+            <w:proofErr w:type="spellEnd"/>
+            <w:r>
+              <w:rPr>
+                <w:sz w:val="14"/>
+              </w:rPr>
+              <w:t>("No file selected. Exiting...");</w:t>
+            </w:r>
+          </w:p>
+          <w:p>
+            <w:pPr>
+              <w:pStyle w:val="Code"/>
+              <w:jc w:val="left"/>
+            </w:pPr>
+            <w:proofErr w:type="spellStart"/>
+            <w:r>
+              <w:rPr>
+                <w:sz w:val="14"/>
+              </w:rPr>
+              <w:t>System.exit</w:t>
+            </w:r>
+            <w:proofErr w:type="spellEnd"/>
+            <w:r>
+              <w:rPr>
+                <w:sz w:val="14"/>
+              </w:rPr>
+              <w:t>(1);</w:t>
+            </w:r>
+          </w:p>
+        </w:tc>
+        <w:tc>
+          <w:tcPr>
+            <w:tcW w:w="2340" w:type="dxa"/>
+            <w:shd w:val="clear" w:color="auto" w:fill="auto"/>
+            <w:vAlign w:val="bottom"/>
+          </w:tcPr>
+          <w:p>
+            <w:pPr>
+              <w:pStyle w:val="Code"/>
+              <w:rPr>
+                <w:rFonts w:asciiTheme="minorHAnsi" w:hAnsiTheme="minorHAnsi" w:cstheme="minorHAnsi"/>
+              </w:rPr>
+            </w:pPr>
+            <w:r>
+              <w:rPr>
+                <w:rFonts w:asciiTheme="minorHAnsi" w:hAnsiTheme="minorHAnsi" w:cstheme="minorHAnsi"/>
+              </w:rPr>
+              <w:t>As designed.</w:t>
+            </w:r>
+          </w:p>
+        </w:tc>
+      </w:tr>
+      <w:tr>
+        <w:trPr>
+          <w:trHeight w:val="570"/>
+        </w:trPr>
+        <w:tc>
+          <w:tcPr>
+            <w:tcW w:w="352" w:type="dxa"/>
+            <w:shd w:val="clear" w:color="auto" w:fill="auto"/>
+            <w:vAlign w:val="center"/>
+          </w:tcPr>
+          <w:p>
+            <w:pPr>
+              <w:pStyle w:val="Code"/>
+            </w:pPr>
+          </w:p>
+        </w:tc>
+        <w:tc>
+          <w:tcPr>
+            <w:tcW w:w="3716" w:type="dxa"/>
+            <w:shd w:val="clear" w:color="auto" w:fill="auto"/>
+            <w:vAlign w:val="center"/>
+          </w:tcPr>
+          <w:p>
+            <w:pPr>
+              <w:pStyle w:val="Code"/>
+              <w:jc w:val="left"/>
+            </w:pPr>
+          </w:p>
+        </w:tc>
+        <w:tc>
+          <w:tcPr>
+            <w:tcW w:w="3600" w:type="dxa"/>
+            <w:shd w:val="clear" w:color="auto" w:fill="auto"/>
+            <w:vAlign w:val="bottom"/>
+          </w:tcPr>
+          <w:p>
+            <w:pPr>
+              <w:pStyle w:val="Code"/>
+              <w:jc w:val="left"/>
+              <w:rPr>
+                <w:rFonts w:asciiTheme="minorHAnsi" w:hAnsiTheme="minorHAnsi" w:cstheme="minorHAnsi"/>
+              </w:rPr>
+            </w:pPr>
+          </w:p>
+        </w:tc>
+        <w:tc>
+          <w:tcPr>
+            <w:tcW w:w="2340" w:type="dxa"/>
+            <w:shd w:val="clear" w:color="auto" w:fill="auto"/>
+            <w:vAlign w:val="bottom"/>
+          </w:tcPr>
+          <w:p>
+            <w:pPr>
+              <w:pStyle w:val="Code"/>
+              <w:rPr>
+                <w:rFonts w:asciiTheme="minorHAnsi" w:hAnsiTheme="minorHAnsi" w:cstheme="minorHAnsi"/>
+              </w:rPr>
+            </w:pPr>
+          </w:p>
+        </w:tc>
+      </w:tr>
+    </w:tbl>
+    <w:p>
+      <w:pPr>
+        <w:pStyle w:val="Heading1"/>
+      </w:pPr>
+      <w:r>
+        <w:t>4</w:t>
+      </w:r>
+      <w:r>
+        <w:t>. Sample Input and Output</w:t>
+      </w:r>
+      <w:r>
+        <w:t>:</w:t>
+      </w:r>
+    </w:p>
+    <w:p>
+      <w:pPr>
+        <w:pStyle w:val="Subtitle"/>
+      </w:pPr>
+      <w:r>
+        <w:t>Version 1.0:</w:t>
+      </w:r>
+    </w:p>
+    <w:p>
+      <w:pPr>
+        <w:pStyle w:val="Subtitle"/>
+        <w:ind w:left="720"/>
+      </w:pPr>
+      <w:r>
+        <w:t>Console:</w:t>
+      </w:r>
+    </w:p>
+    <w:p>
+      <w:pPr>
+        <w:pStyle w:val="Code"/>
+        <w:ind w:left="1440"/>
+      </w:pPr>
+      <w:r>
+        <w:t xml:space="preserve">What is your name?             Joe </w:t>
+      </w:r>
+      <w:proofErr w:type="spellStart"/>
+      <w:r>
+        <w:t>Bloe</w:t>
+      </w:r>
+      <w:proofErr w:type="spellEnd"/>
+    </w:p>
+    <w:p>
+      <w:pPr>
+        <w:pStyle w:val="Code"/>
+        <w:ind w:left="1440"/>
+      </w:pPr>
+      <w:r>
+        <w:t>What is your email address?    joe@icqmail.com</w:t>
+      </w:r>
+    </w:p>
+    <w:p>
+      <w:pPr>
+        <w:pStyle w:val="Code"/>
+        <w:ind w:left="1440"/>
+      </w:pPr>
+      <w:r>
+        <w:t>What is your yearly income?    17385</w:t>
+      </w:r>
+    </w:p>
+    <w:p>
+      <w:pPr>
+        <w:pStyle w:val="Code"/>
+        <w:ind w:left="1440"/>
+      </w:pPr>
+      <w:r>
+        <w:t>What is your favourite colour? white</w:t>
+      </w:r>
+    </w:p>
+    <w:p>
+      <w:pPr>
+        <w:pStyle w:val="Code"/>
+        <w:ind w:left="1440"/>
+      </w:pPr>
+      <w:r>
+        <w:t>Thank you. Your profile has been written to profile.txt.</w:t>
+      </w:r>
+    </w:p>
+    <w:p>
+      <w:pPr>
+        <w:pStyle w:val="Subtitle"/>
+        <w:ind w:left="720"/>
+      </w:pPr>
+      <w:r>
+        <w:t xml:space="preserve">File </w:t>
+      </w:r>
+      <w:r>
+        <w:rPr>
+          <w:i/>
+        </w:rPr>
+        <w:t>profile.txt</w:t>
+      </w:r>
+      <w:r>
+        <w:t>:</w:t>
+      </w:r>
+    </w:p>
+    <w:p>
+      <w:pPr>
+        <w:pStyle w:val="Code"/>
+        <w:ind w:left="1440"/>
+      </w:pPr>
+      <w:r>
+        <w:t xml:space="preserve">Name:              Joe </w:t>
+      </w:r>
+      <w:proofErr w:type="spellStart"/>
+      <w:r>
+        <w:t>Bloe</w:t>
+      </w:r>
+      <w:proofErr w:type="spellEnd"/>
+    </w:p>
+    <w:p>
+      <w:pPr>
+        <w:pStyle w:val="Code"/>
+        <w:ind w:left="1440"/>
+      </w:pPr>
+      <w:r>
+        <w:t>Email:             joe@icqmail.com</w:t>
+      </w:r>
+    </w:p>
+    <w:p>
+      <w:pPr>
+        <w:pStyle w:val="Code"/>
+        <w:ind w:left="1440"/>
+      </w:pPr>
+      <w:r>
+        <w:t>Favorite Colour:   white</w:t>
+      </w:r>
+    </w:p>
+    <w:p>
+      <w:pPr>
+        <w:pStyle w:val="Code"/>
+        <w:ind w:left="1440"/>
+      </w:pPr>
+      <w:r>
+        <w:t>Yearly Income:     17,385.00</w:t>
+      </w:r>
+    </w:p>
+    <w:p>
+      <w:pPr>
+        <w:pStyle w:val="Subtitle"/>
+      </w:pPr>
+      <w:r>
+        <w:t>Version 1.1:</w:t>
+      </w:r>
+    </w:p>
+    <w:p>
+      <w:pPr>
+        <w:pStyle w:val="Subtitle"/>
+        <w:ind w:left="720"/>
+      </w:pPr>
+      <w:r>
+        <w:t>Console, file selection window cancelled:</w:t>
+      </w:r>
+    </w:p>
+    <w:p>
+      <w:pPr>
+        <w:pStyle w:val="Code"/>
+        <w:ind w:left="1440"/>
+      </w:pPr>
+      <w:r>
+        <w:t>Good afternoon! This program will create</w:t>
+      </w:r>
+    </w:p>
+    <w:p>
+      <w:pPr>
+        <w:pStyle w:val="Code"/>
+        <w:ind w:left="1440"/>
+      </w:pPr>
+      <w:r>
+        <w:t>your profile file, if you will just answer</w:t>
+      </w:r>
+    </w:p>
+    <w:p>
+      <w:pPr>
+        <w:pStyle w:val="Code"/>
+        <w:ind w:left="1440"/>
+      </w:pPr>
+      <w:r>
+        <w:t>a few simple questions.</w:t>
+      </w:r>
+    </w:p>
+    <w:p>
+      <w:pPr>
+        <w:pStyle w:val="Code"/>
+        <w:ind w:left="1440"/>
+      </w:pPr>
+    </w:p>
+    <w:p>
+      <w:pPr>
+        <w:pStyle w:val="Code"/>
+        <w:ind w:left="1440"/>
+      </w:pPr>
+      <w:r>
+        <w:t>What is your name?             Tyler Lucas</w:t>
+      </w:r>
+    </w:p>
+    <w:p>
+      <w:pPr>
+        <w:pStyle w:val="Code"/>
+        <w:ind w:left="1440"/>
+      </w:pPr>
+      <w:r>
+        <w:t>What is your email address?    tyblu@live.com</w:t>
+      </w:r>
+    </w:p>
+    <w:p>
+      <w:pPr>
+        <w:pStyle w:val="Code"/>
+        <w:ind w:left="1440"/>
+      </w:pPr>
+      <w:r>
+        <w:t>What is your yearly income?    0</w:t>
+      </w:r>
+    </w:p>
+    <w:p>
+      <w:pPr>
+        <w:pStyle w:val="Code"/>
+        <w:ind w:left="1440"/>
+      </w:pPr>
+      <w:r>
+        <w:t xml:space="preserve">What is your favourite colour? seafoam </w:t>
+      </w:r>
+      <w:proofErr w:type="spellStart"/>
+      <w:r>
+        <w:t>gren</w:t>
+      </w:r>
+      <w:proofErr w:type="spellEnd"/>
+    </w:p>
+    <w:p>
+      <w:pPr>
+        <w:pStyle w:val="Code"/>
+        <w:ind w:left="1440"/>
+      </w:pPr>
+      <w:r>
+        <w:t>No file selected. Exiting...</w:t>
+      </w:r>
+    </w:p>
+    <w:p>
+      <w:pPr>
+        <w:pStyle w:val="Code"/>
+        <w:ind w:left="1440"/>
+      </w:pPr>
+      <w:r>
+        <w:t>C:\Users\tyblu\AppData\Local\NetBeans\Cache\8.2\executor-snippets\run.xml:53: Java returned: 1</w:t>
+      </w:r>
+    </w:p>
+    <w:p>
+      <w:pPr>
+        <w:pStyle w:val="Subtitle"/>
+        <w:ind w:left="720"/>
+      </w:pPr>
+      <w:r>
+        <w:t>Console, file selection used</w:t>
+      </w:r>
+      <w:r>
+        <w:t xml:space="preserve"> to create/select </w:t>
+      </w:r>
+      <w:r>
+        <w:rPr>
+          <w:i/>
+        </w:rPr>
+        <w:t>profile-TylerLucas.txt</w:t>
+      </w:r>
+      <w:r>
+        <w:t>:</w:t>
+      </w:r>
+    </w:p>
+    <w:p>
+      <w:pPr>
+        <w:pStyle w:val="Code"/>
+        <w:ind w:left="1440"/>
+      </w:pPr>
+      <w:r>
+        <w:t>Good afternoon! This program will create</w:t>
+      </w:r>
+    </w:p>
+    <w:p>
+      <w:pPr>
+        <w:pStyle w:val="Code"/>
+        <w:ind w:left="1440"/>
+      </w:pPr>
+      <w:r>
+        <w:t>your profile file, if you will just answer</w:t>
+      </w:r>
+    </w:p>
+    <w:p>
+      <w:pPr>
+        <w:pStyle w:val="Code"/>
+        <w:ind w:left="1440"/>
+      </w:pPr>
+      <w:r>
+        <w:t>a few simple questions.</w:t>
+      </w:r>
+    </w:p>
+    <w:p>
+      <w:pPr>
+        <w:pStyle w:val="Code"/>
+        <w:ind w:left="1440"/>
+      </w:pPr>
+    </w:p>
+    <w:p>
+      <w:pPr>
+        <w:pStyle w:val="Code"/>
+        <w:ind w:left="1440"/>
+      </w:pPr>
+      <w:r>
+        <w:t>What is your name?             Tyler Lucas</w:t>
+      </w:r>
+    </w:p>
+    <w:p>
+      <w:pPr>
+        <w:pStyle w:val="Code"/>
+        <w:ind w:left="1440"/>
+      </w:pPr>
+      <w:r>
+        <w:t>What is your email address?    tyblu@live.com</w:t>
+      </w:r>
+    </w:p>
+    <w:p>
+      <w:pPr>
+        <w:pStyle w:val="Code"/>
+        <w:ind w:left="1440"/>
+      </w:pPr>
+      <w:r>
+        <w:t>What is your yearly income?    10</w:t>
+      </w:r>
+    </w:p>
+    <w:p>
+      <w:pPr>
+        <w:pStyle w:val="Code"/>
+        <w:ind w:left="1440"/>
+      </w:pPr>
+      <w:r>
+        <w:t>What is your favourite colour? seafoam green</w:t>
+      </w:r>
+    </w:p>
+    <w:p>
+      <w:pPr>
+        <w:pStyle w:val="Code"/>
+        <w:ind w:left="1440"/>
+      </w:pPr>
+      <w:r>
+        <w:t>Thank you. Your profile has been written to file.</w:t>
+      </w:r>
+    </w:p>
+    <w:p>
+      <w:pPr>
+        <w:pStyle w:val="Subtitle"/>
+        <w:ind w:left="720"/>
+      </w:pPr>
+      <w:r>
+        <w:t xml:space="preserve">File </w:t>
+      </w:r>
+      <w:r>
+        <w:rPr>
+          <w:i/>
+        </w:rPr>
+        <w:t>profile-TylerLucas.txt</w:t>
+      </w:r>
+      <w:r>
+        <w:t>:</w:t>
+      </w:r>
+    </w:p>
+    <w:p>
+      <w:pPr>
+        <w:pStyle w:val="Code"/>
+        <w:ind w:left="1440"/>
+      </w:pPr>
+      <w:r>
+        <w:t>Name:              Tyler Lucas</w:t>
+      </w:r>
+    </w:p>
+    <w:p>
+      <w:pPr>
+        <w:pStyle w:val="Code"/>
+        <w:ind w:left="1440"/>
+      </w:pPr>
+      <w:r>
+        <w:t>Email:             tyblu@live.com</w:t>
+      </w:r>
+    </w:p>
+    <w:p>
+      <w:pPr>
+        <w:pStyle w:val="Code"/>
+        <w:ind w:left="1440"/>
+      </w:pPr>
+      <w:r>
+        <w:t>Favorite Colour:   seafoam green</w:t>
+      </w:r>
+    </w:p>
+    <w:p>
+      <w:pPr>
+        <w:pStyle w:val="Code"/>
+        <w:ind w:left="1440"/>
+      </w:pPr>
+      <w:r>
+        <w:t>Yearly Income:     10.00</w:t>
+      </w:r>
+    </w:p>
+    <w:p>
+      <w:pPr>
+        <w:pStyle w:val="Heading1"/>
+      </w:pPr>
+      <w:r>
+        <w:t>5</w:t>
+      </w:r>
+      <w:r>
+        <w:t>. Discussion</w:t>
+      </w:r>
+      <w:r>
+        <w:t>:</w:t>
+      </w:r>
+    </w:p>
+    <w:p>
+      <w:r>
+        <w:t>Code worked as expected.</w:t>
+      </w:r>
+    </w:p>
+    <w:p>
+      <w:r>
+        <w:t>I wonder what would happen if the user didn’t input what was expected? There is no ‘cleaning’ or ot</w:t>
+      </w:r>
+      <w:r>
+        <w:t>her verification of the inputs.</w:t>
+      </w:r>
+    </w:p>
+    <w:p>
+      <w:r>
+        <w:t xml:space="preserve">The file selection dialog worked, though the window did not come into focus (did not pop up in front of other windows, but behind the </w:t>
+      </w:r>
+      <w:proofErr w:type="spellStart"/>
+      <w:r>
+        <w:t>Netbeans</w:t>
+      </w:r>
+      <w:proofErr w:type="spellEnd"/>
+      <w:r>
+        <w:t xml:space="preserve"> window) when the program was run from </w:t>
+      </w:r>
+      <w:proofErr w:type="spellStart"/>
+      <w:r>
+        <w:t>Netbeans</w:t>
+      </w:r>
+      <w:proofErr w:type="spellEnd"/>
+      <w:r>
+        <w:t>. Perhaps there is a way to bring the selection dialog into focus.</w:t>
       </w:r>
     </w:p>
     <w:sectPr>
@@ -625,7 +1420,7 @@
             <w:sz w:val="20"/>
             <w:szCs w:val="20"/>
           </w:rPr>
-          <w:t>1</w:t>
+          <w:t>2</w:t>
         </w:r>
         <w:r>
           <w:rPr>
@@ -1120,7 +1915,6 @@
   <w:style w:type="character" w:default="1" w:styleId="DefaultParagraphFont">
     <w:name w:val="Default Paragraph Font"/>
     <w:uiPriority w:val="1"/>
-    <w:semiHidden/>
     <w:unhideWhenUsed/>
   </w:style>
   <w:style w:type="table" w:default="1" w:styleId="TableNormal">
@@ -1887,7 +2681,7 @@
 </file>
 
 <file path=customXml/itemProps2.xml><?xml version="1.0" encoding="utf-8"?>
-<ds:datastoreItem xmlns:ds="http://schemas.openxmlformats.org/officeDocument/2006/customXml" ds:itemID="{7217C8E2-2497-444A-9869-83C6DC79D096}">
+<ds:datastoreItem xmlns:ds="http://schemas.openxmlformats.org/officeDocument/2006/customXml" ds:itemID="{81470E8C-89B3-46F8-AD53-181045FA353E}">
   <ds:schemaRefs>
     <ds:schemaRef ds:uri="http://schemas.openxmlformats.org/officeDocument/2006/bibliography"/>
   </ds:schemaRefs>

</xml_diff>